<commit_message>
Modificación fecha sprint 2
</commit_message>
<xml_diff>
--- a/Entregables/ACHP_003 - Cronograma del Proyecto.docx
+++ b/Entregables/ACHP_003 - Cronograma del Proyecto.docx
@@ -863,38 +863,25 @@
           <w:lang w:val="es-ES"/>
         </w:rPr>
       </w:pPr>
-    </w:p>
-    <w:p>
-      <w:pPr>
-        <w:overflowPunct/>
-        <w:autoSpaceDE/>
-        <w:autoSpaceDN/>
-        <w:adjustRightInd/>
-        <w:textAlignment w:val="auto"/>
-        <w:rPr>
-          <w:rFonts w:ascii="Arial" w:hAnsi="Arial"/>
-          <w:sz w:val="16"/>
-          <w:lang w:val="es-ES"/>
-        </w:rPr>
-      </w:pPr>
       <w:r>
         <w:rPr>
           <w:noProof/>
           <w:lang w:eastAsia="en-US"/>
         </w:rPr>
+        <w:lastRenderedPageBreak/>
         <w:drawing>
-          <wp:anchor distT="0" distB="0" distL="114300" distR="114300" simplePos="0" relativeHeight="251660288" behindDoc="0" locked="0" layoutInCell="1" allowOverlap="1">
+          <wp:anchor distT="0" distB="0" distL="114300" distR="114300" simplePos="0" relativeHeight="251658240" behindDoc="0" locked="0" layoutInCell="1" allowOverlap="1">
             <wp:simplePos x="0" y="0"/>
             <wp:positionH relativeFrom="column">
-              <wp:posOffset>-150495</wp:posOffset>
+              <wp:posOffset>40005</wp:posOffset>
             </wp:positionH>
             <wp:positionV relativeFrom="paragraph">
-              <wp:posOffset>304800</wp:posOffset>
+              <wp:posOffset>254000</wp:posOffset>
             </wp:positionV>
-            <wp:extent cx="8529320" cy="4343400"/>
-            <wp:effectExtent l="0" t="0" r="5080" b="0"/>
+            <wp:extent cx="8529320" cy="4815840"/>
+            <wp:effectExtent l="0" t="0" r="5080" b="3810"/>
             <wp:wrapSquare wrapText="bothSides"/>
-            <wp:docPr id="6" name="Imagen 6"/>
+            <wp:docPr id="1" name="Imagen 1"/>
             <wp:cNvGraphicFramePr>
               <a:graphicFrameLocks xmlns:a="http://schemas.openxmlformats.org/drawingml/2006/main" noChangeAspect="1"/>
             </wp:cNvGraphicFramePr>
@@ -920,7 +907,7 @@
                   <pic:spPr>
                     <a:xfrm>
                       <a:off x="0" y="0"/>
-                      <a:ext cx="8529320" cy="4343400"/>
+                      <a:ext cx="8529320" cy="4815840"/>
                     </a:xfrm>
                     <a:prstGeom prst="rect">
                       <a:avLst/>
@@ -938,6 +925,20 @@
           </wp:anchor>
         </w:drawing>
       </w:r>
+    </w:p>
+    <w:p>
+      <w:pPr>
+        <w:overflowPunct/>
+        <w:autoSpaceDE/>
+        <w:autoSpaceDN/>
+        <w:adjustRightInd/>
+        <w:textAlignment w:val="auto"/>
+        <w:rPr>
+          <w:rFonts w:ascii="Arial" w:hAnsi="Arial"/>
+          <w:sz w:val="16"/>
+          <w:lang w:val="es-ES"/>
+        </w:rPr>
+      </w:pPr>
       <w:r>
         <w:rPr>
           <w:rFonts w:ascii="Arial" w:hAnsi="Arial"/>
@@ -967,18 +968,18 @@
         </w:rPr>
         <w:lastRenderedPageBreak/>
         <w:drawing>
-          <wp:anchor distT="0" distB="0" distL="114300" distR="114300" simplePos="0" relativeHeight="251661312" behindDoc="0" locked="0" layoutInCell="1" allowOverlap="1">
+          <wp:anchor distT="0" distB="0" distL="114300" distR="114300" simplePos="0" relativeHeight="251659264" behindDoc="0" locked="0" layoutInCell="1" allowOverlap="1">
             <wp:simplePos x="0" y="0"/>
             <wp:positionH relativeFrom="column">
-              <wp:posOffset>9525</wp:posOffset>
+              <wp:posOffset>-74295</wp:posOffset>
             </wp:positionH>
             <wp:positionV relativeFrom="paragraph">
-              <wp:posOffset>2540</wp:posOffset>
+              <wp:posOffset>436880</wp:posOffset>
             </wp:positionV>
-            <wp:extent cx="8529320" cy="5036820"/>
-            <wp:effectExtent l="0" t="0" r="5080" b="0"/>
+            <wp:extent cx="8529320" cy="4206240"/>
+            <wp:effectExtent l="0" t="0" r="5080" b="3810"/>
             <wp:wrapSquare wrapText="bothSides"/>
-            <wp:docPr id="1" name="Imagen 1"/>
+            <wp:docPr id="2" name="Imagen 2"/>
             <wp:cNvGraphicFramePr>
               <a:graphicFrameLocks xmlns:a="http://schemas.openxmlformats.org/drawingml/2006/main" noChangeAspect="1"/>
             </wp:cNvGraphicFramePr>
@@ -1004,7 +1005,7 @@
                   <pic:spPr>
                     <a:xfrm>
                       <a:off x="0" y="0"/>
-                      <a:ext cx="8529320" cy="5036820"/>
+                      <a:ext cx="8529320" cy="4206240"/>
                     </a:xfrm>
                     <a:prstGeom prst="rect">
                       <a:avLst/>

</xml_diff>

<commit_message>
Corrección fecha mal escrita
Se corrige la imagen del cronograma ya que había una fecha mal escrita
</commit_message>
<xml_diff>
--- a/Entregables/ACHP_003 - Cronograma del Proyecto.docx
+++ b/Entregables/ACHP_003 - Cronograma del Proyecto.docx
@@ -863,23 +863,36 @@
           <w:lang w:val="es-ES"/>
         </w:rPr>
       </w:pPr>
+    </w:p>
+    <w:p>
+      <w:pPr>
+        <w:overflowPunct/>
+        <w:autoSpaceDE/>
+        <w:autoSpaceDN/>
+        <w:adjustRightInd/>
+        <w:textAlignment w:val="auto"/>
+        <w:rPr>
+          <w:rFonts w:ascii="Arial" w:hAnsi="Arial"/>
+          <w:sz w:val="16"/>
+          <w:lang w:val="es-ES"/>
+        </w:rPr>
+      </w:pPr>
       <w:r>
         <w:rPr>
           <w:noProof/>
           <w:lang w:eastAsia="en-US"/>
         </w:rPr>
-        <w:lastRenderedPageBreak/>
         <w:drawing>
           <wp:anchor distT="0" distB="0" distL="114300" distR="114300" simplePos="0" relativeHeight="251658240" behindDoc="0" locked="0" layoutInCell="1" allowOverlap="1">
             <wp:simplePos x="0" y="0"/>
             <wp:positionH relativeFrom="column">
-              <wp:posOffset>40005</wp:posOffset>
+              <wp:posOffset>1905</wp:posOffset>
             </wp:positionH>
             <wp:positionV relativeFrom="paragraph">
-              <wp:posOffset>254000</wp:posOffset>
+              <wp:posOffset>228600</wp:posOffset>
             </wp:positionV>
-            <wp:extent cx="8529320" cy="4815840"/>
-            <wp:effectExtent l="0" t="0" r="5080" b="3810"/>
+            <wp:extent cx="8529320" cy="4305300"/>
+            <wp:effectExtent l="0" t="0" r="5080" b="0"/>
             <wp:wrapSquare wrapText="bothSides"/>
             <wp:docPr id="1" name="Imagen 1"/>
             <wp:cNvGraphicFramePr>
@@ -907,7 +920,7 @@
                   <pic:spPr>
                     <a:xfrm>
                       <a:off x="0" y="0"/>
-                      <a:ext cx="8529320" cy="4815840"/>
+                      <a:ext cx="8529320" cy="4305300"/>
                     </a:xfrm>
                     <a:prstGeom prst="rect">
                       <a:avLst/>
@@ -925,20 +938,6 @@
           </wp:anchor>
         </w:drawing>
       </w:r>
-    </w:p>
-    <w:p>
-      <w:pPr>
-        <w:overflowPunct/>
-        <w:autoSpaceDE/>
-        <w:autoSpaceDN/>
-        <w:adjustRightInd/>
-        <w:textAlignment w:val="auto"/>
-        <w:rPr>
-          <w:rFonts w:ascii="Arial" w:hAnsi="Arial"/>
-          <w:sz w:val="16"/>
-          <w:lang w:val="es-ES"/>
-        </w:rPr>
-      </w:pPr>
       <w:r>
         <w:rPr>
           <w:rFonts w:ascii="Arial" w:hAnsi="Arial"/>
@@ -971,15 +970,15 @@
           <wp:anchor distT="0" distB="0" distL="114300" distR="114300" simplePos="0" relativeHeight="251659264" behindDoc="0" locked="0" layoutInCell="1" allowOverlap="1">
             <wp:simplePos x="0" y="0"/>
             <wp:positionH relativeFrom="column">
-              <wp:posOffset>-74295</wp:posOffset>
+              <wp:posOffset>9525</wp:posOffset>
             </wp:positionH>
             <wp:positionV relativeFrom="paragraph">
               <wp:posOffset>436880</wp:posOffset>
             </wp:positionV>
-            <wp:extent cx="8529320" cy="4206240"/>
-            <wp:effectExtent l="0" t="0" r="5080" b="3810"/>
+            <wp:extent cx="8529320" cy="4373880"/>
+            <wp:effectExtent l="0" t="0" r="5080" b="7620"/>
             <wp:wrapSquare wrapText="bothSides"/>
-            <wp:docPr id="2" name="Imagen 2"/>
+            <wp:docPr id="3" name="Imagen 3"/>
             <wp:cNvGraphicFramePr>
               <a:graphicFrameLocks xmlns:a="http://schemas.openxmlformats.org/drawingml/2006/main" noChangeAspect="1"/>
             </wp:cNvGraphicFramePr>
@@ -1005,7 +1004,7 @@
                   <pic:spPr>
                     <a:xfrm>
                       <a:off x="0" y="0"/>
-                      <a:ext cx="8529320" cy="4206240"/>
+                      <a:ext cx="8529320" cy="4373880"/>
                     </a:xfrm>
                     <a:prstGeom prst="rect">
                       <a:avLst/>

</xml_diff>